<commit_message>
rake, exporting image works
</commit_message>
<xml_diff>
--- a/doc_style/reference.docx
+++ b/doc_style/reference.docx
@@ -249,51 +249,21 @@
           <w:rFonts w:ascii="Helvetica" w:hAnsi="Helvetica"/>
           <w:color w:val="000000" w:themeColor="text1"/>
         </w:rPr>
-        <w:t xml:space="preserve"> </w:t>
-      </w:r>
-      <w:proofErr w:type="spellStart"/>
-      <w:r>
+        <w:t xml:space="preserve"> FigureWithCaption; </w:t>
+      </w:r>
+    </w:p>
+    <w:p>
+      <w:pPr>
+        <w:pStyle w:val="BodyText"/>
         <w:rPr>
           <w:rFonts w:ascii="Helvetica" w:hAnsi="Helvetica"/>
-          <w:color w:val="000000" w:themeColor="text1"/>
-        </w:rPr>
-        <w:t>FigureWithCaption</w:t>
-      </w:r>
-      <w:proofErr w:type="spellEnd"/>
+        </w:rPr>
+      </w:pPr>
       <w:r>
         <w:rPr>
           <w:rFonts w:ascii="Helvetica" w:hAnsi="Helvetica"/>
-          <w:color w:val="000000" w:themeColor="text1"/>
-        </w:rPr>
-        <w:t xml:space="preserve">; </w:t>
-      </w:r>
-    </w:p>
-    <w:p>
-      <w:pPr>
-        <w:pStyle w:val="BodyText"/>
-        <w:rPr>
-          <w:rFonts w:ascii="Helvetica" w:hAnsi="Helvetica"/>
-        </w:rPr>
-      </w:pPr>
-      <w:r>
-        <w:rPr>
-          <w:rFonts w:ascii="Helvetica" w:hAnsi="Helvetica"/>
-        </w:rPr>
-        <w:t>[</w:t>
-      </w:r>
-      <w:proofErr w:type="gramStart"/>
-      <w:r>
-        <w:rPr>
-          <w:rFonts w:ascii="Helvetica" w:hAnsi="Helvetica"/>
-        </w:rPr>
-        <w:t>character</w:t>
-      </w:r>
-      <w:proofErr w:type="gramEnd"/>
-      <w:r>
-        <w:rPr>
-          <w:rFonts w:ascii="Helvetica" w:hAnsi="Helvetica"/>
-        </w:rPr>
-        <w:t xml:space="preserve">] Default Paragraph Font, </w:t>
+        </w:rPr>
+        <w:t xml:space="preserve">[character] Default Paragraph Font, </w:t>
       </w:r>
     </w:p>
     <w:p>
@@ -371,59 +341,40 @@
     </w:p>
     <w:p/>
     <w:p/>
-    <w:p>
-      <w:r>
-        <w:t xml:space="preserve">Use the specified file as a style reference in producing a </w:t>
-      </w:r>
-      <w:proofErr w:type="spellStart"/>
-      <w:r>
-        <w:t>docx</w:t>
-      </w:r>
-      <w:proofErr w:type="spellEnd"/>
-      <w:r>
-        <w:t xml:space="preserve"> file. For best results, the reference </w:t>
-      </w:r>
-      <w:proofErr w:type="spellStart"/>
-      <w:r>
-        <w:t>docx</w:t>
-      </w:r>
-      <w:proofErr w:type="spellEnd"/>
-      <w:r>
-        <w:t xml:space="preserve"> should be a modified version of a </w:t>
-      </w:r>
-      <w:proofErr w:type="spellStart"/>
-      <w:r>
-        <w:t>docx</w:t>
-      </w:r>
-      <w:proofErr w:type="spellEnd"/>
-      <w:r>
-        <w:t xml:space="preserve"> file produced using </w:t>
-      </w:r>
-      <w:proofErr w:type="spellStart"/>
-      <w:r>
-        <w:t>pandoc</w:t>
-      </w:r>
-      <w:proofErr w:type="spellEnd"/>
-      <w:r>
-        <w:t xml:space="preserve">. The contents of the reference </w:t>
-      </w:r>
-      <w:proofErr w:type="spellStart"/>
-      <w:r>
-        <w:t>docx</w:t>
-      </w:r>
-      <w:proofErr w:type="spellEnd"/>
-      <w:r>
-        <w:t xml:space="preserve"> are ignored,</w:t>
+    <w:p/>
+    <w:p/>
+    <w:p/>
+    <w:p/>
+    <w:p/>
+    <w:p/>
+    <w:p/>
+    <w:p/>
+    <w:p/>
+    <w:p/>
+    <w:p/>
+    <w:p/>
+    <w:p/>
+    <w:p/>
+    <w:p/>
+    <w:p/>
+    <w:p/>
+    <w:p/>
+    <w:p>
+      <w:r>
+        <w:t>Use the specified file as a style reference in producing a docx file. For best results, the reference docx should be a modified version of a docx file produced using pandoc. The contents of the reference docx are ignored,</w:t>
+      </w:r>
+      <w:r>
+        <w:t>but its stylesheets and document properties (including margins, page size, header, and footer) are used in the new docx. If no reference docx is specified on the co</w:t>
       </w:r>
       <w:r>
         <w:rPr>
           <w:noProof/>
         </w:rPr>
         <w:drawing>
-          <wp:inline distT="0" distB="0" distL="0" distR="0" wp14:anchorId="0EADD7E6" wp14:editId="3941AFE0">
-            <wp:extent cx="6849110" cy="4088765"/>
+          <wp:inline distT="0" distB="0" distL="0" distR="0" wp14:anchorId="17661BA6" wp14:editId="5BE76242">
+            <wp:extent cx="6849110" cy="4589145"/>
             <wp:effectExtent l="0" t="0" r="0" b="0"/>
-            <wp:docPr id="1" name="Picture 1" descr="Macintosh HD:Users:pietropassarelli:Dropbox:UCL Msc:UCL_COURSES:TERM3:a-COMPGC99G_Individual Project:UCLFinalProjectTimesInternship:intermediateProjects:rake_markdown_writing_setup_test:drafts:img:sample_04.jpg"/>
+            <wp:docPr id="2" name="Picture 2" descr="Macintosh HD:Users:pietropassarelli:Dropbox:UCL Msc:UCL_COURSES:TERM3:a-COMPGC99G_Individual Project:UCLFinalProjectTimesInternship:intermediateProjects:rake_markdown_writing_setup_test:doc_style:sample.jpg"/>
             <wp:cNvGraphicFramePr>
               <a:graphicFrameLocks xmlns:a="http://schemas.openxmlformats.org/drawingml/2006/main" noChangeAspect="1"/>
             </wp:cNvGraphicFramePr>
@@ -431,7 +382,7 @@
               <a:graphicData uri="http://schemas.openxmlformats.org/drawingml/2006/picture">
                 <pic:pic xmlns:pic="http://schemas.openxmlformats.org/drawingml/2006/picture">
                   <pic:nvPicPr>
-                    <pic:cNvPr id="0" name="Picture 1" descr="Macintosh HD:Users:pietropassarelli:Dropbox:UCL Msc:UCL_COURSES:TERM3:a-COMPGC99G_Individual Project:UCLFinalProjectTimesInternship:intermediateProjects:rake_markdown_writing_setup_test:drafts:img:sample_04.jpg"/>
+                    <pic:cNvPr id="0" name="Picture 1" descr="Macintosh HD:Users:pietropassarelli:Dropbox:UCL Msc:UCL_COURSES:TERM3:a-COMPGC99G_Individual Project:UCLFinalProjectTimesInternship:intermediateProjects:rake_markdown_writing_setup_test:doc_style:sample.jpg"/>
                     <pic:cNvPicPr>
                       <a:picLocks noChangeAspect="1" noChangeArrowheads="1"/>
                     </pic:cNvPicPr>
@@ -452,7 +403,7 @@
                   <pic:spPr bwMode="auto">
                     <a:xfrm>
                       <a:off x="0" y="0"/>
-                      <a:ext cx="6849110" cy="4088765"/>
+                      <a:ext cx="6849110" cy="4589145"/>
                     </a:xfrm>
                     <a:prstGeom prst="rect">
                       <a:avLst/>
@@ -468,43 +419,8 @@
           </wp:inline>
         </w:drawing>
       </w:r>
-    </w:p>
-    <w:p>
-      <w:proofErr w:type="gramStart"/>
-      <w:r>
-        <w:t>but</w:t>
-      </w:r>
-      <w:proofErr w:type="gramEnd"/>
-      <w:r>
-        <w:t xml:space="preserve"> its stylesheets and document properties (including margins, page size, header, and footer) are used in the new </w:t>
-      </w:r>
-      <w:proofErr w:type="spellStart"/>
-      <w:r>
-        <w:t>docx</w:t>
-      </w:r>
-      <w:proofErr w:type="spellEnd"/>
-      <w:r>
-        <w:t xml:space="preserve">. If no reference </w:t>
-      </w:r>
-      <w:proofErr w:type="spellStart"/>
-      <w:r>
-        <w:t>docx</w:t>
-      </w:r>
-      <w:proofErr w:type="spellEnd"/>
-      <w:r>
-        <w:t xml:space="preserve"> is specified on the command line, </w:t>
-      </w:r>
-      <w:proofErr w:type="spellStart"/>
-      <w:r>
-        <w:t>pandoc</w:t>
-      </w:r>
-      <w:proofErr w:type="spellEnd"/>
-      <w:r>
-        <w:t xml:space="preserve"> will look for a </w:t>
-      </w:r>
-      <w:r>
-        <w:lastRenderedPageBreak/>
-        <w:t xml:space="preserve">file </w:t>
+      <w:r>
+        <w:t xml:space="preserve">mmand line, pandoc will look for a file </w:t>
       </w:r>
       <w:r>
         <w:rPr>
@@ -519,45 +435,19 @@
         <w:rPr>
           <w:rFonts w:cs="Courier"/>
         </w:rPr>
-        <w:t>--data-</w:t>
-      </w:r>
-      <w:proofErr w:type="spellStart"/>
-      <w:r>
-        <w:rPr>
-          <w:rFonts w:cs="Courier"/>
-        </w:rPr>
-        <w:t>dir</w:t>
-      </w:r>
-      <w:proofErr w:type="spellEnd"/>
+        <w:t>--data-dir</w:t>
+      </w:r>
       <w:r>
         <w:t xml:space="preserve">). If this is not found either, </w:t>
       </w:r>
       <w:r>
-        <w:t xml:space="preserve">sensible defaults will be used. The following styles are used by </w:t>
-      </w:r>
-      <w:proofErr w:type="spellStart"/>
-      <w:r>
-        <w:t>pandoc</w:t>
-      </w:r>
-      <w:proofErr w:type="spellEnd"/>
-      <w:r>
-        <w:t xml:space="preserve">: [paragraph] Normal, Compact, Title, Subtitle, Authors, Date, Abstract, Heading 1, Heading 2, Heading 3, Heading 4, Heading 5, Block Text, Definition Term, Definition, Bibliography, Body Text, Table Caption, Image Caption, Figure, </w:t>
-      </w:r>
-      <w:proofErr w:type="spellStart"/>
-      <w:r>
-        <w:t>FigureWithCaption</w:t>
-      </w:r>
-      <w:proofErr w:type="spellEnd"/>
-      <w:r>
-        <w:t xml:space="preserve">; [character] Default Paragraph Font, Body Text Char, Verbatim Char, Footnote Reference, </w:t>
-      </w:r>
-      <w:proofErr w:type="spellStart"/>
-      <w:r>
-        <w:t>Hyperlin</w:t>
-      </w:r>
+        <w:t>sensible defaults will be used. The following styles are used by pandoc: [paragraph] Normal, Compact, Title, Subtitle, Authors, Date, Abstract, Heading 1, Heading 2, Heading 3, Heading 4, Heading 5, Block Text, Definition Term, Definition, Bibliography, Body Text, Table Caption, Image Caption, Figure, FigureWithCaption; [character] Default Paragraph Font, Body Text Char, Verbatim Char, Footnote Reference, Hyperlin</w:t>
+      </w:r>
+    </w:p>
+    <w:p/>
+    <w:p>
       <w:bookmarkStart w:id="0" w:name="_GoBack"/>
       <w:bookmarkEnd w:id="0"/>
-      <w:proofErr w:type="spellEnd"/>
     </w:p>
     <w:sectPr>
       <w:pgSz w:w="12240" w:h="15840"/>
@@ -574,7 +464,7 @@
   <w:abstractNum w:abstractNumId="0">
     <w:nsid w:val="FFFFFF1D"/>
     <w:multiLevelType w:val="multilevel"/>
-    <w:tmpl w:val="41FCF506"/>
+    <w:tmpl w:val="A0A44B6C"/>
     <w:lvl w:ilvl="0">
       <w:start w:val="1"/>
       <w:numFmt w:val="bullet"/>
@@ -714,7 +604,7 @@
   <w:abstractNum w:abstractNumId="1">
     <w:nsid w:val="FFFFFF7C"/>
     <w:multiLevelType w:val="singleLevel"/>
-    <w:tmpl w:val="479EDDC8"/>
+    <w:tmpl w:val="0B10A306"/>
     <w:lvl w:ilvl="0">
       <w:start w:val="1"/>
       <w:numFmt w:val="decimal"/>
@@ -731,7 +621,7 @@
   <w:abstractNum w:abstractNumId="2">
     <w:nsid w:val="FFFFFF7D"/>
     <w:multiLevelType w:val="singleLevel"/>
-    <w:tmpl w:val="9D5C58BA"/>
+    <w:tmpl w:val="86527904"/>
     <w:lvl w:ilvl="0">
       <w:start w:val="1"/>
       <w:numFmt w:val="decimal"/>
@@ -748,7 +638,7 @@
   <w:abstractNum w:abstractNumId="3">
     <w:nsid w:val="FFFFFF7E"/>
     <w:multiLevelType w:val="singleLevel"/>
-    <w:tmpl w:val="19041A70"/>
+    <w:tmpl w:val="627A3D6A"/>
     <w:lvl w:ilvl="0">
       <w:start w:val="1"/>
       <w:numFmt w:val="decimal"/>
@@ -765,7 +655,7 @@
   <w:abstractNum w:abstractNumId="4">
     <w:nsid w:val="FFFFFF7F"/>
     <w:multiLevelType w:val="singleLevel"/>
-    <w:tmpl w:val="0FA47C0A"/>
+    <w:tmpl w:val="1B04D83E"/>
     <w:lvl w:ilvl="0">
       <w:start w:val="1"/>
       <w:numFmt w:val="decimal"/>
@@ -782,7 +672,7 @@
   <w:abstractNum w:abstractNumId="5">
     <w:nsid w:val="FFFFFF80"/>
     <w:multiLevelType w:val="singleLevel"/>
-    <w:tmpl w:val="ED903778"/>
+    <w:tmpl w:val="8666582E"/>
     <w:lvl w:ilvl="0">
       <w:start w:val="1"/>
       <w:numFmt w:val="bullet"/>
@@ -802,7 +692,7 @@
   <w:abstractNum w:abstractNumId="6">
     <w:nsid w:val="FFFFFF81"/>
     <w:multiLevelType w:val="singleLevel"/>
-    <w:tmpl w:val="B27E0952"/>
+    <w:tmpl w:val="7BB4344A"/>
     <w:lvl w:ilvl="0">
       <w:start w:val="1"/>
       <w:numFmt w:val="bullet"/>
@@ -822,7 +712,7 @@
   <w:abstractNum w:abstractNumId="7">
     <w:nsid w:val="FFFFFF82"/>
     <w:multiLevelType w:val="singleLevel"/>
-    <w:tmpl w:val="FAA42550"/>
+    <w:tmpl w:val="09EE4632"/>
     <w:lvl w:ilvl="0">
       <w:start w:val="1"/>
       <w:numFmt w:val="bullet"/>
@@ -842,7 +732,7 @@
   <w:abstractNum w:abstractNumId="8">
     <w:nsid w:val="FFFFFF83"/>
     <w:multiLevelType w:val="singleLevel"/>
-    <w:tmpl w:val="5FDCE59A"/>
+    <w:tmpl w:val="97F2B7C2"/>
     <w:lvl w:ilvl="0">
       <w:start w:val="1"/>
       <w:numFmt w:val="bullet"/>
@@ -862,7 +752,7 @@
   <w:abstractNum w:abstractNumId="9">
     <w:nsid w:val="FFFFFF88"/>
     <w:multiLevelType w:val="singleLevel"/>
-    <w:tmpl w:val="74D4891A"/>
+    <w:tmpl w:val="49860F24"/>
     <w:lvl w:ilvl="0">
       <w:start w:val="1"/>
       <w:numFmt w:val="decimal"/>
@@ -879,7 +769,7 @@
   <w:abstractNum w:abstractNumId="10">
     <w:nsid w:val="FFFFFF89"/>
     <w:multiLevelType w:val="singleLevel"/>
-    <w:tmpl w:val="621C4D8C"/>
+    <w:tmpl w:val="33FEFEAC"/>
     <w:lvl w:ilvl="0">
       <w:start w:val="1"/>
       <w:numFmt w:val="bullet"/>

</xml_diff>

<commit_message>
working, fixed image not rendering in word issue,most likely due to rake loop, trying to open word while still writing  on it,need to fix loop
</commit_message>
<xml_diff>
--- a/doc_style/reference.docx
+++ b/doc_style/reference.docx
@@ -249,7 +249,23 @@
           <w:rFonts w:ascii="Helvetica" w:hAnsi="Helvetica"/>
           <w:color w:val="000000" w:themeColor="text1"/>
         </w:rPr>
-        <w:t xml:space="preserve"> FigureWithCaption; </w:t>
+        <w:t xml:space="preserve"> </w:t>
+      </w:r>
+      <w:proofErr w:type="spellStart"/>
+      <w:r>
+        <w:rPr>
+          <w:rFonts w:ascii="Helvetica" w:hAnsi="Helvetica"/>
+          <w:color w:val="000000" w:themeColor="text1"/>
+        </w:rPr>
+        <w:t>FigureWithCaption</w:t>
+      </w:r>
+      <w:proofErr w:type="spellEnd"/>
+      <w:r>
+        <w:rPr>
+          <w:rFonts w:ascii="Helvetica" w:hAnsi="Helvetica"/>
+          <w:color w:val="000000" w:themeColor="text1"/>
+        </w:rPr>
+        <w:t xml:space="preserve">; </w:t>
       </w:r>
     </w:p>
     <w:p>
@@ -263,7 +279,21 @@
         <w:rPr>
           <w:rFonts w:ascii="Helvetica" w:hAnsi="Helvetica"/>
         </w:rPr>
-        <w:t xml:space="preserve">[character] Default Paragraph Font, </w:t>
+        <w:t>[</w:t>
+      </w:r>
+      <w:proofErr w:type="gramStart"/>
+      <w:r>
+        <w:rPr>
+          <w:rFonts w:ascii="Helvetica" w:hAnsi="Helvetica"/>
+        </w:rPr>
+        <w:t>character</w:t>
+      </w:r>
+      <w:proofErr w:type="gramEnd"/>
+      <w:r>
+        <w:rPr>
+          <w:rFonts w:ascii="Helvetica" w:hAnsi="Helvetica"/>
+        </w:rPr>
+        <w:t xml:space="preserve">] Default Paragraph Font, </w:t>
       </w:r>
     </w:p>
     <w:p>
@@ -339,39 +369,86 @@
         <w:t>Quote</w:t>
       </w:r>
     </w:p>
-    <w:p/>
-    <w:p/>
-    <w:p/>
-    <w:p/>
-    <w:p/>
-    <w:p/>
-    <w:p/>
-    <w:p/>
-    <w:p/>
-    <w:p/>
-    <w:p/>
-    <w:p/>
-    <w:p/>
-    <w:p/>
-    <w:p/>
-    <w:p/>
-    <w:p/>
-    <w:p/>
-    <w:p/>
-    <w:p/>
-    <w:p>
-      <w:r>
-        <w:t>Use the specified file as a style reference in producing a docx file. For best results, the reference docx should be a modified version of a docx file produced using pandoc. The contents of the reference docx are ignored,</w:t>
-      </w:r>
-      <w:r>
-        <w:t>but its stylesheets and document properties (including margins, page size, header, and footer) are used in the new docx. If no reference docx is specified on the co</w:t>
-      </w:r>
-      <w:r>
-        <w:rPr>
-          <w:noProof/>
-        </w:rPr>
+    <w:p>
+      <w:r>
+        <w:t xml:space="preserve">Use the specified file as a style reference in producing a </w:t>
+      </w:r>
+      <w:proofErr w:type="spellStart"/>
+      <w:r>
+        <w:t>docx</w:t>
+      </w:r>
+      <w:proofErr w:type="spellEnd"/>
+      <w:r>
+        <w:t xml:space="preserve"> file. For best results, the reference </w:t>
+      </w:r>
+      <w:proofErr w:type="spellStart"/>
+      <w:r>
+        <w:t>docx</w:t>
+      </w:r>
+      <w:proofErr w:type="spellEnd"/>
+      <w:r>
+        <w:t xml:space="preserve"> should be a modified version of a </w:t>
+      </w:r>
+      <w:proofErr w:type="spellStart"/>
+      <w:r>
+        <w:t>docx</w:t>
+      </w:r>
+      <w:proofErr w:type="spellEnd"/>
+      <w:r>
+        <w:t xml:space="preserve"> file produced using </w:t>
+      </w:r>
+      <w:proofErr w:type="spellStart"/>
+      <w:r>
+        <w:t>pandoc</w:t>
+      </w:r>
+      <w:proofErr w:type="spellEnd"/>
+      <w:r>
+        <w:t xml:space="preserve">. The contents of the reference </w:t>
+      </w:r>
+      <w:proofErr w:type="spellStart"/>
+      <w:r>
+        <w:t>docx</w:t>
+      </w:r>
+      <w:proofErr w:type="spellEnd"/>
+      <w:r>
+        <w:t xml:space="preserve"> are </w:t>
+      </w:r>
+      <w:proofErr w:type="spellStart"/>
+      <w:r>
+        <w:t>ignored</w:t>
+      </w:r>
+      <w:proofErr w:type="gramStart"/>
+      <w:r>
+        <w:t>,</w:t>
+      </w:r>
+      <w:r>
+        <w:t>but</w:t>
+      </w:r>
+      <w:proofErr w:type="spellEnd"/>
+      <w:proofErr w:type="gramEnd"/>
+      <w:r>
+        <w:t xml:space="preserve"> its stylesheets and document properties (including margins, page size, header, and footer) are used in the new </w:t>
+      </w:r>
+      <w:proofErr w:type="spellStart"/>
+      <w:r>
+        <w:t>docx</w:t>
+      </w:r>
+      <w:proofErr w:type="spellEnd"/>
+      <w:r>
+        <w:t xml:space="preserve">. If no reference </w:t>
+      </w:r>
+      <w:proofErr w:type="spellStart"/>
+      <w:r>
+        <w:t>docx</w:t>
+      </w:r>
+      <w:proofErr w:type="spellEnd"/>
+      <w:r>
+        <w:t xml:space="preserve"> is specified on the command line, pando</w:t>
+      </w:r>
+      <w:bookmarkStart w:id="0" w:name="_GoBack"/>
+      <w:r>
         <w:drawing>
-          <wp:inline distT="0" distB="0" distL="0" distR="0" wp14:anchorId="17661BA6" wp14:editId="5BE76242">
+          <wp:inline distT="0" distB="0" distL="0" distR="0" wp14:anchorId="26C73E78" wp14:editId="4CE0D9C9">
             <wp:extent cx="6849110" cy="4589145"/>
             <wp:effectExtent l="0" t="0" r="0" b="0"/>
             <wp:docPr id="2" name="Picture 2" descr="Macintosh HD:Users:pietropassarelli:Dropbox:UCL Msc:UCL_COURSES:TERM3:a-COMPGC99G_Individual Project:UCLFinalProjectTimesInternship:intermediateProjects:rake_markdown_writing_setup_test:doc_style:sample.jpg"/>
@@ -419,8 +496,9 @@
           </wp:inline>
         </w:drawing>
       </w:r>
-      <w:r>
-        <w:t xml:space="preserve">mmand line, pandoc will look for a file </w:t>
+      <w:bookmarkEnd w:id="0"/>
+      <w:r>
+        <w:t xml:space="preserve">c will look for a file </w:t>
       </w:r>
       <w:r>
         <w:rPr>
@@ -435,19 +513,47 @@
         <w:rPr>
           <w:rFonts w:cs="Courier"/>
         </w:rPr>
-        <w:t>--data-dir</w:t>
-      </w:r>
-      <w:r>
-        <w:t xml:space="preserve">). If this is not found either, </w:t>
-      </w:r>
-      <w:r>
-        <w:t>sensible defaults will be used. The following styles are used by pandoc: [paragraph] Normal, Compact, Title, Subtitle, Authors, Date, Abstract, Heading 1, Heading 2, Heading 3, Heading 4, Heading 5, Block Text, Definition Term, Definition, Bibliography, Body Text, Table Caption, Image Caption, Figure, FigureWithCaption; [character] Default Paragraph Font, Body Text Char, Verbatim Char, Footnote Reference, Hyperlin</w:t>
-      </w:r>
-    </w:p>
-    <w:p/>
-    <w:p>
-      <w:bookmarkStart w:id="0" w:name="_GoBack"/>
-      <w:bookmarkEnd w:id="0"/>
+        <w:t>--data-</w:t>
+      </w:r>
+      <w:proofErr w:type="spellStart"/>
+      <w:r>
+        <w:rPr>
+          <w:rFonts w:cs="Courier"/>
+        </w:rPr>
+        <w:t>dir</w:t>
+      </w:r>
+      <w:proofErr w:type="spellEnd"/>
+      <w:r>
+        <w:t xml:space="preserve">). If this is not found </w:t>
+      </w:r>
+      <w:r>
+        <w:lastRenderedPageBreak/>
+        <w:t xml:space="preserve">either, </w:t>
+      </w:r>
+      <w:r>
+        <w:t xml:space="preserve">sensible defaults will be used. The following styles are used by </w:t>
+      </w:r>
+      <w:proofErr w:type="spellStart"/>
+      <w:r>
+        <w:t>pandoc</w:t>
+      </w:r>
+      <w:proofErr w:type="spellEnd"/>
+      <w:r>
+        <w:t xml:space="preserve">: [paragraph] Normal, Compact, Title, Subtitle, Authors, Date, Abstract, Heading 1, Heading 2, Heading 3, Heading 4, Heading 5, Block Text, Definition Term, Definition, Bibliography, Body Text, Table Caption, Image Caption, Figure, </w:t>
+      </w:r>
+      <w:proofErr w:type="spellStart"/>
+      <w:r>
+        <w:t>FigureWithCaption</w:t>
+      </w:r>
+      <w:proofErr w:type="spellEnd"/>
+      <w:r>
+        <w:t xml:space="preserve">; [character] Default Paragraph Font, Body Text Char, Verbatim Char, Footnote Reference, </w:t>
+      </w:r>
+      <w:proofErr w:type="spellStart"/>
+      <w:r>
+        <w:t>Hyperlin</w:t>
+      </w:r>
+      <w:proofErr w:type="spellEnd"/>
     </w:p>
     <w:sectPr>
       <w:pgSz w:w="12240" w:h="15840"/>
@@ -464,7 +570,7 @@
   <w:abstractNum w:abstractNumId="0">
     <w:nsid w:val="FFFFFF1D"/>
     <w:multiLevelType w:val="multilevel"/>
-    <w:tmpl w:val="A0A44B6C"/>
+    <w:tmpl w:val="814CDEB6"/>
     <w:lvl w:ilvl="0">
       <w:start w:val="1"/>
       <w:numFmt w:val="bullet"/>
@@ -604,7 +710,7 @@
   <w:abstractNum w:abstractNumId="1">
     <w:nsid w:val="FFFFFF7C"/>
     <w:multiLevelType w:val="singleLevel"/>
-    <w:tmpl w:val="0B10A306"/>
+    <w:tmpl w:val="64268FC6"/>
     <w:lvl w:ilvl="0">
       <w:start w:val="1"/>
       <w:numFmt w:val="decimal"/>
@@ -621,7 +727,7 @@
   <w:abstractNum w:abstractNumId="2">
     <w:nsid w:val="FFFFFF7D"/>
     <w:multiLevelType w:val="singleLevel"/>
-    <w:tmpl w:val="86527904"/>
+    <w:tmpl w:val="BE868AE8"/>
     <w:lvl w:ilvl="0">
       <w:start w:val="1"/>
       <w:numFmt w:val="decimal"/>
@@ -638,7 +744,7 @@
   <w:abstractNum w:abstractNumId="3">
     <w:nsid w:val="FFFFFF7E"/>
     <w:multiLevelType w:val="singleLevel"/>
-    <w:tmpl w:val="627A3D6A"/>
+    <w:tmpl w:val="7390E2AE"/>
     <w:lvl w:ilvl="0">
       <w:start w:val="1"/>
       <w:numFmt w:val="decimal"/>
@@ -655,7 +761,7 @@
   <w:abstractNum w:abstractNumId="4">
     <w:nsid w:val="FFFFFF7F"/>
     <w:multiLevelType w:val="singleLevel"/>
-    <w:tmpl w:val="1B04D83E"/>
+    <w:tmpl w:val="06902B24"/>
     <w:lvl w:ilvl="0">
       <w:start w:val="1"/>
       <w:numFmt w:val="decimal"/>
@@ -672,7 +778,7 @@
   <w:abstractNum w:abstractNumId="5">
     <w:nsid w:val="FFFFFF80"/>
     <w:multiLevelType w:val="singleLevel"/>
-    <w:tmpl w:val="8666582E"/>
+    <w:tmpl w:val="35A8C706"/>
     <w:lvl w:ilvl="0">
       <w:start w:val="1"/>
       <w:numFmt w:val="bullet"/>
@@ -692,7 +798,7 @@
   <w:abstractNum w:abstractNumId="6">
     <w:nsid w:val="FFFFFF81"/>
     <w:multiLevelType w:val="singleLevel"/>
-    <w:tmpl w:val="7BB4344A"/>
+    <w:tmpl w:val="3E40886C"/>
     <w:lvl w:ilvl="0">
       <w:start w:val="1"/>
       <w:numFmt w:val="bullet"/>
@@ -712,7 +818,7 @@
   <w:abstractNum w:abstractNumId="7">
     <w:nsid w:val="FFFFFF82"/>
     <w:multiLevelType w:val="singleLevel"/>
-    <w:tmpl w:val="09EE4632"/>
+    <w:tmpl w:val="A9686A16"/>
     <w:lvl w:ilvl="0">
       <w:start w:val="1"/>
       <w:numFmt w:val="bullet"/>
@@ -732,7 +838,7 @@
   <w:abstractNum w:abstractNumId="8">
     <w:nsid w:val="FFFFFF83"/>
     <w:multiLevelType w:val="singleLevel"/>
-    <w:tmpl w:val="97F2B7C2"/>
+    <w:tmpl w:val="93DC09E4"/>
     <w:lvl w:ilvl="0">
       <w:start w:val="1"/>
       <w:numFmt w:val="bullet"/>
@@ -752,7 +858,7 @@
   <w:abstractNum w:abstractNumId="9">
     <w:nsid w:val="FFFFFF88"/>
     <w:multiLevelType w:val="singleLevel"/>
-    <w:tmpl w:val="49860F24"/>
+    <w:tmpl w:val="1ED4238C"/>
     <w:lvl w:ilvl="0">
       <w:start w:val="1"/>
       <w:numFmt w:val="decimal"/>
@@ -769,7 +875,7 @@
   <w:abstractNum w:abstractNumId="10">
     <w:nsid w:val="FFFFFF89"/>
     <w:multiLevelType w:val="singleLevel"/>
-    <w:tmpl w:val="33FEFEAC"/>
+    <w:tmpl w:val="05304C18"/>
     <w:lvl w:ilvl="0">
       <w:start w:val="1"/>
       <w:numFmt w:val="bullet"/>

</xml_diff>